<commit_message>
resursi + cqlata 3 to4ka
</commit_message>
<xml_diff>
--- a/final prezent/referat_Maria_Ksen_Nikolay_v2.docx
+++ b/final prezent/referat_Maria_Ksen_Nikolay_v2.docx
@@ -903,7 +903,7 @@
                 <v:shape id="_x0000_i1025" type="#_x0000_t75" style="width:19.5pt;height:22.5pt" o:ole="">
                   <v:imagedata r:id="rId8" o:title=""/>
                 </v:shape>
-                <o:OLEObject Type="Embed" ProgID="Equation.DSMT4" ShapeID="_x0000_i1025" DrawAspect="Content" ObjectID="_1465133039" r:id="rId9"/>
+                <o:OLEObject Type="Embed" ProgID="Equation.DSMT4" ShapeID="_x0000_i1025" DrawAspect="Content" ObjectID="_1465134639" r:id="rId9"/>
               </w:object>
             </w:r>
             <w:r>
@@ -925,7 +925,7 @@
                 <v:shape id="_x0000_i1026" type="#_x0000_t75" style="width:15.75pt;height:22.5pt" o:ole="">
                   <v:imagedata r:id="rId10" o:title=""/>
                 </v:shape>
-                <o:OLEObject Type="Embed" ProgID="Equation.DSMT4" ShapeID="_x0000_i1026" DrawAspect="Content" ObjectID="_1465133040" r:id="rId11"/>
+                <o:OLEObject Type="Embed" ProgID="Equation.DSMT4" ShapeID="_x0000_i1026" DrawAspect="Content" ObjectID="_1465134640" r:id="rId11"/>
               </w:object>
             </w:r>
             <w:r>
@@ -947,7 +947,7 @@
                 <v:shape id="_x0000_i1027" type="#_x0000_t75" style="width:17.25pt;height:24pt" o:ole="">
                   <v:imagedata r:id="rId12" o:title=""/>
                 </v:shape>
-                <o:OLEObject Type="Embed" ProgID="Equation.DSMT4" ShapeID="_x0000_i1027" DrawAspect="Content" ObjectID="_1465133041" r:id="rId13"/>
+                <o:OLEObject Type="Embed" ProgID="Equation.DSMT4" ShapeID="_x0000_i1027" DrawAspect="Content" ObjectID="_1465134641" r:id="rId13"/>
               </w:object>
             </w:r>
             <w:r>
@@ -961,7 +961,7 @@
                 <v:shape id="_x0000_i1028" type="#_x0000_t75" style="width:17.25pt;height:22.5pt" o:ole="">
                   <v:imagedata r:id="rId14" o:title=""/>
                 </v:shape>
-                <o:OLEObject Type="Embed" ProgID="Equation.DSMT4" ShapeID="_x0000_i1028" DrawAspect="Content" ObjectID="_1465133042" r:id="rId15"/>
+                <o:OLEObject Type="Embed" ProgID="Equation.DSMT4" ShapeID="_x0000_i1028" DrawAspect="Content" ObjectID="_1465134642" r:id="rId15"/>
               </w:object>
             </w:r>
             <w:r>
@@ -983,7 +983,7 @@
                 <v:shape id="_x0000_i1029" type="#_x0000_t75" style="width:15.75pt;height:22.5pt" o:ole="">
                   <v:imagedata r:id="rId16" o:title=""/>
                 </v:shape>
-                <o:OLEObject Type="Embed" ProgID="Equation.DSMT4" ShapeID="_x0000_i1029" DrawAspect="Content" ObjectID="_1465133043" r:id="rId17"/>
+                <o:OLEObject Type="Embed" ProgID="Equation.DSMT4" ShapeID="_x0000_i1029" DrawAspect="Content" ObjectID="_1465134643" r:id="rId17"/>
               </w:object>
             </w:r>
             <w:r>
@@ -1005,7 +1005,7 @@
                 <v:shape id="_x0000_i1030" type="#_x0000_t75" style="width:15.75pt;height:22.5pt" o:ole="">
                   <v:imagedata r:id="rId18" o:title=""/>
                 </v:shape>
-                <o:OLEObject Type="Embed" ProgID="Equation.DSMT4" ShapeID="_x0000_i1030" DrawAspect="Content" ObjectID="_1465133044" r:id="rId19"/>
+                <o:OLEObject Type="Embed" ProgID="Equation.DSMT4" ShapeID="_x0000_i1030" DrawAspect="Content" ObjectID="_1465134644" r:id="rId19"/>
               </w:object>
             </w:r>
             <w:r>
@@ -1028,7 +1028,7 @@
                 <v:shape id="_x0000_i1031" type="#_x0000_t75" style="width:15.75pt;height:18.75pt" o:ole="">
                   <v:imagedata r:id="rId20" o:title=""/>
                 </v:shape>
-                <o:OLEObject Type="Embed" ProgID="Equation.DSMT4" ShapeID="_x0000_i1031" DrawAspect="Content" ObjectID="_1465133045" r:id="rId21"/>
+                <o:OLEObject Type="Embed" ProgID="Equation.DSMT4" ShapeID="_x0000_i1031" DrawAspect="Content" ObjectID="_1465134645" r:id="rId21"/>
               </w:object>
             </w:r>
             <w:r>
@@ -1176,7 +1176,7 @@
                 <v:shape id="_x0000_i1032" type="#_x0000_t75" style="width:15.75pt;height:18.75pt" o:ole="">
                   <v:imagedata r:id="rId20" o:title=""/>
                 </v:shape>
-                <o:OLEObject Type="Embed" ProgID="Equation.DSMT4" ShapeID="_x0000_i1032" DrawAspect="Content" ObjectID="_1465133046" r:id="rId22"/>
+                <o:OLEObject Type="Embed" ProgID="Equation.DSMT4" ShapeID="_x0000_i1032" DrawAspect="Content" ObjectID="_1465134646" r:id="rId22"/>
               </w:object>
             </w:r>
             <w:r>
@@ -1208,7 +1208,7 @@
                 <v:shape id="_x0000_i1033" type="#_x0000_t75" style="width:43.5pt;height:17.25pt" o:ole="">
                   <v:imagedata r:id="rId23" o:title=""/>
                 </v:shape>
-                <o:OLEObject Type="Embed" ProgID="Equation.DSMT4" ShapeID="_x0000_i1033" DrawAspect="Content" ObjectID="_1465133047" r:id="rId24"/>
+                <o:OLEObject Type="Embed" ProgID="Equation.DSMT4" ShapeID="_x0000_i1033" DrawAspect="Content" ObjectID="_1465134647" r:id="rId24"/>
               </w:object>
             </w:r>
             <w:r>
@@ -4184,7 +4184,7 @@
           <v:shape id="_x0000_i1077" type="#_x0000_t75" style="width:28.5pt;height:19.5pt" o:ole="">
             <v:imagedata r:id="rId26" o:title=""/>
           </v:shape>
-          <o:OLEObject Type="Embed" ProgID="Equation.DSMT4" ShapeID="_x0000_i1077" DrawAspect="Content" ObjectID="_1465133048" r:id="rId27"/>
+          <o:OLEObject Type="Embed" ProgID="Equation.DSMT4" ShapeID="_x0000_i1077" DrawAspect="Content" ObjectID="_1465134648" r:id="rId27"/>
         </w:object>
       </w:r>
       <w:r>
@@ -4207,7 +4207,7 @@
           <v:shape id="_x0000_i1078" type="#_x0000_t75" style="width:22.5pt;height:18.75pt" o:ole="">
             <v:imagedata r:id="rId28" o:title=""/>
           </v:shape>
-          <o:OLEObject Type="Embed" ProgID="Equation.DSMT4" ShapeID="_x0000_i1078" DrawAspect="Content" ObjectID="_1465133049" r:id="rId29"/>
+          <o:OLEObject Type="Embed" ProgID="Equation.DSMT4" ShapeID="_x0000_i1078" DrawAspect="Content" ObjectID="_1465134649" r:id="rId29"/>
         </w:object>
       </w:r>
       <w:r>
@@ -4230,7 +4230,7 @@
           <v:shape id="_x0000_i1079" type="#_x0000_t75" style="width:28.5pt;height:19.5pt" o:ole="">
             <v:imagedata r:id="rId26" o:title=""/>
           </v:shape>
-          <o:OLEObject Type="Embed" ProgID="Equation.DSMT4" ShapeID="_x0000_i1079" DrawAspect="Content" ObjectID="_1465133050" r:id="rId30"/>
+          <o:OLEObject Type="Embed" ProgID="Equation.DSMT4" ShapeID="_x0000_i1079" DrawAspect="Content" ObjectID="_1465134650" r:id="rId30"/>
         </w:object>
       </w:r>
       <w:r>
@@ -4253,7 +4253,7 @@
           <v:shape id="_x0000_i1080" type="#_x0000_t75" style="width:22.5pt;height:18.75pt" o:ole="">
             <v:imagedata r:id="rId28" o:title=""/>
           </v:shape>
-          <o:OLEObject Type="Embed" ProgID="Equation.DSMT4" ShapeID="_x0000_i1080" DrawAspect="Content" ObjectID="_1465133051" r:id="rId31"/>
+          <o:OLEObject Type="Embed" ProgID="Equation.DSMT4" ShapeID="_x0000_i1080" DrawAspect="Content" ObjectID="_1465134651" r:id="rId31"/>
         </w:object>
       </w:r>
       <w:r>
@@ -4270,6 +4270,7 @@
       <w:pPr>
         <w:ind w:left="360"/>
         <w:rPr>
+          <w:rFonts w:cstheme="minorHAnsi"/>
           <w:sz w:val="24"/>
           <w:szCs w:val="24"/>
           <w:lang w:val="bg-BG"/>
@@ -4294,7 +4295,7 @@
           <v:shape id="_x0000_i1081" type="#_x0000_t75" style="width:28.5pt;height:19.5pt" o:ole="">
             <v:imagedata r:id="rId26" o:title=""/>
           </v:shape>
-          <o:OLEObject Type="Embed" ProgID="Equation.DSMT4" ShapeID="_x0000_i1081" DrawAspect="Content" ObjectID="_1465133052" r:id="rId32"/>
+          <o:OLEObject Type="Embed" ProgID="Equation.DSMT4" ShapeID="_x0000_i1081" DrawAspect="Content" ObjectID="_1465134652" r:id="rId32"/>
         </w:object>
       </w:r>
       <w:r>
@@ -4317,7 +4318,7 @@
           <v:shape id="_x0000_i1082" type="#_x0000_t75" style="width:22.5pt;height:18.75pt" o:ole="">
             <v:imagedata r:id="rId28" o:title=""/>
           </v:shape>
-          <o:OLEObject Type="Embed" ProgID="Equation.DSMT4" ShapeID="_x0000_i1082" DrawAspect="Content" ObjectID="_1465133053" r:id="rId33"/>
+          <o:OLEObject Type="Embed" ProgID="Equation.DSMT4" ShapeID="_x0000_i1082" DrawAspect="Content" ObjectID="_1465134653" r:id="rId33"/>
         </w:object>
       </w:r>
       <w:r>
@@ -4332,12 +4333,154 @@
     </w:p>
     <w:p>
       <w:pPr>
-        <w:rPr>
-          <w:sz w:val="24"/>
-          <w:szCs w:val="24"/>
-          <w:lang w:val="bg-BG"/>
-        </w:rPr>
-      </w:pPr>
+        <w:ind w:left="360"/>
+        <w:rPr>
+          <w:sz w:val="24"/>
+          <w:szCs w:val="24"/>
+          <w:lang w:val="bg-BG"/>
+        </w:rPr>
+      </w:pPr>
+      <w:r>
+        <w:rPr>
+          <w:rFonts w:cstheme="minorHAnsi"/>
+          <w:noProof/>
+          <w:sz w:val="24"/>
+          <w:szCs w:val="24"/>
+          <w:lang w:val="bg-BG" w:eastAsia="bg-BG" w:bidi="ar-SA"/>
+        </w:rPr>
+        <w:drawing>
+          <wp:inline distT="0" distB="0" distL="0" distR="0">
+            <wp:extent cx="2410983" cy="1628775"/>
+            <wp:effectExtent l="19050" t="0" r="8367" b="0"/>
+            <wp:docPr id="62" name="Picture 62" descr="D:\Mimi\SU - raboti\2 Kurs\PMMRP\Proekt\final prezent\na.png"/>
+            <wp:cNvGraphicFramePr>
+              <a:graphicFrameLocks xmlns:a="http://schemas.openxmlformats.org/drawingml/2006/main" noChangeAspect="1"/>
+            </wp:cNvGraphicFramePr>
+            <a:graphic xmlns:a="http://schemas.openxmlformats.org/drawingml/2006/main">
+              <a:graphicData uri="http://schemas.openxmlformats.org/drawingml/2006/picture">
+                <pic:pic xmlns:pic="http://schemas.openxmlformats.org/drawingml/2006/picture">
+                  <pic:nvPicPr>
+                    <pic:cNvPr id="0" name="Picture 62" descr="D:\Mimi\SU - raboti\2 Kurs\PMMRP\Proekt\final prezent\na.png"/>
+                    <pic:cNvPicPr>
+                      <a:picLocks noChangeAspect="1" noChangeArrowheads="1"/>
+                    </pic:cNvPicPr>
+                  </pic:nvPicPr>
+                  <pic:blipFill>
+                    <a:blip r:embed="rId34" cstate="print"/>
+                    <a:srcRect/>
+                    <a:stretch>
+                      <a:fillRect/>
+                    </a:stretch>
+                  </pic:blipFill>
+                  <pic:spPr bwMode="auto">
+                    <a:xfrm>
+                      <a:off x="0" y="0"/>
+                      <a:ext cx="2410983" cy="1628775"/>
+                    </a:xfrm>
+                    <a:prstGeom prst="rect">
+                      <a:avLst/>
+                    </a:prstGeom>
+                    <a:noFill/>
+                    <a:ln w="9525">
+                      <a:noFill/>
+                      <a:miter lim="800000"/>
+                      <a:headEnd/>
+                      <a:tailEnd/>
+                    </a:ln>
+                  </pic:spPr>
+                </pic:pic>
+              </a:graphicData>
+            </a:graphic>
+          </wp:inline>
+        </w:drawing>
+      </w:r>
+    </w:p>
+    <w:p>
+      <w:pPr>
+        <w:ind w:left="360"/>
+        <w:rPr>
+          <w:sz w:val="24"/>
+          <w:szCs w:val="24"/>
+          <w:lang w:val="bg-BG"/>
+        </w:rPr>
+      </w:pPr>
+    </w:p>
+    <w:p>
+      <w:pPr>
+        <w:rPr>
+          <w:rFonts w:cstheme="minorHAnsi"/>
+          <w:sz w:val="24"/>
+          <w:szCs w:val="24"/>
+          <w:lang w:val="bg-BG"/>
+        </w:rPr>
+      </w:pPr>
+      <w:r>
+        <w:rPr>
+          <w:sz w:val="24"/>
+          <w:szCs w:val="24"/>
+          <w:lang w:val="bg-BG"/>
+        </w:rPr>
+        <w:lastRenderedPageBreak/>
+        <w:t xml:space="preserve">За да се възвърне началният момент, в който </w:t>
+      </w:r>
+      <w:r>
+        <w:rPr>
+          <w:position w:val="-6"/>
+        </w:rPr>
+        <w:object w:dxaOrig="460" w:dyaOrig="320">
+          <v:shape id="_x0000_i1083" type="#_x0000_t75" style="width:28.5pt;height:19.5pt" o:ole="">
+            <v:imagedata r:id="rId26" o:title=""/>
+          </v:shape>
+          <o:OLEObject Type="Embed" ProgID="Equation.DSMT4" ShapeID="_x0000_i1083" DrawAspect="Content" ObjectID="_1465134654" r:id="rId35"/>
+        </w:object>
+      </w:r>
+      <w:r>
+        <w:rPr>
+          <w:rFonts w:cstheme="minorHAnsi"/>
+          <w:sz w:val="24"/>
+          <w:szCs w:val="24"/>
+          <w:lang w:val="bg-BG"/>
+        </w:rPr>
+        <w:t xml:space="preserve"> са повече извън аксона, а </w:t>
+      </w:r>
+      <w:r>
+        <w:rPr>
+          <w:position w:val="-4"/>
+        </w:rPr>
+        <w:object w:dxaOrig="360" w:dyaOrig="300">
+          <v:shape id="_x0000_i1084" type="#_x0000_t75" style="width:22.5pt;height:18.75pt" o:ole="">
+            <v:imagedata r:id="rId28" o:title=""/>
+          </v:shape>
+          <o:OLEObject Type="Embed" ProgID="Equation.DSMT4" ShapeID="_x0000_i1084" DrawAspect="Content" ObjectID="_1465134655" r:id="rId36"/>
+        </w:object>
+      </w:r>
+      <w:r>
+        <w:rPr>
+          <w:rFonts w:cstheme="minorHAnsi"/>
+          <w:sz w:val="24"/>
+          <w:szCs w:val="24"/>
+          <w:lang w:val="bg-BG"/>
+        </w:rPr>
+        <w:t xml:space="preserve"> са повече вътре, освен каналчета, през които преминават йоните, има и помпа, която насилствено разменя йоните и ги връща в първоначално състояние. Тази помпа играе ключова роля за неврона. Тя има нужда от енергия, която идва от храната. </w:t>
+      </w:r>
+    </w:p>
+    <w:p>
+      <w:pPr>
+        <w:rPr>
+          <w:sz w:val="24"/>
+          <w:szCs w:val="24"/>
+          <w:lang w:val="bg-BG"/>
+        </w:rPr>
+      </w:pPr>
+      <w:r>
+        <w:rPr>
+          <w:rFonts w:cstheme="minorHAnsi"/>
+          <w:sz w:val="24"/>
+          <w:szCs w:val="24"/>
+          <w:lang w:val="bg-BG"/>
+        </w:rPr>
+        <w:t>Следва математическото описание на напрежението и тока.</w:t>
+      </w:r>
     </w:p>
     <w:p>
       <w:pPr>
@@ -4443,7 +4586,7 @@
           <v:shape id="_x0000_i1034" type="#_x0000_t75" style="width:14.25pt;height:16.5pt" o:ole="">
             <v:imagedata r:id="rId8" o:title=""/>
           </v:shape>
-          <o:OLEObject Type="Embed" ProgID="Equation.DSMT4" ShapeID="_x0000_i1034" DrawAspect="Content" ObjectID="_1465133054" r:id="rId34"/>
+          <o:OLEObject Type="Embed" ProgID="Equation.DSMT4" ShapeID="_x0000_i1034" DrawAspect="Content" ObjectID="_1465134656" r:id="rId37"/>
         </w:object>
       </w:r>
       <w:r>
@@ -4464,7 +4607,7 @@
           <v:shape id="_x0000_i1035" type="#_x0000_t75" style="width:11.25pt;height:15.75pt" o:ole="">
             <v:imagedata r:id="rId10" o:title=""/>
           </v:shape>
-          <o:OLEObject Type="Embed" ProgID="Equation.DSMT4" ShapeID="_x0000_i1035" DrawAspect="Content" ObjectID="_1465133055" r:id="rId35"/>
+          <o:OLEObject Type="Embed" ProgID="Equation.DSMT4" ShapeID="_x0000_i1035" DrawAspect="Content" ObjectID="_1465134657" r:id="rId38"/>
         </w:object>
       </w:r>
       <w:r>
@@ -4485,7 +4628,7 @@
           <v:shape id="_x0000_i1036" type="#_x0000_t75" style="width:12.75pt;height:18pt" o:ole="">
             <v:imagedata r:id="rId12" o:title=""/>
           </v:shape>
-          <o:OLEObject Type="Embed" ProgID="Equation.DSMT4" ShapeID="_x0000_i1036" DrawAspect="Content" ObjectID="_1465133056" r:id="rId36"/>
+          <o:OLEObject Type="Embed" ProgID="Equation.DSMT4" ShapeID="_x0000_i1036" DrawAspect="Content" ObjectID="_1465134658" r:id="rId39"/>
         </w:object>
       </w:r>
     </w:p>
@@ -4535,7 +4678,6 @@
           <w:sz w:val="24"/>
           <w:lang w:val="bg-BG"/>
         </w:rPr>
-        <w:lastRenderedPageBreak/>
         <w:t>- в крайна сметка – цялата система диф уравнения</w:t>
       </w:r>
     </w:p>
@@ -4630,7 +4772,7 @@
           <v:shape id="_x0000_i1037" type="#_x0000_t75" style="width:19.5pt;height:22.5pt" o:ole="">
             <v:imagedata r:id="rId8" o:title=""/>
           </v:shape>
-          <o:OLEObject Type="Embed" ProgID="Equation.DSMT4" ShapeID="_x0000_i1037" DrawAspect="Content" ObjectID="_1465133057" r:id="rId37"/>
+          <o:OLEObject Type="Embed" ProgID="Equation.DSMT4" ShapeID="_x0000_i1037" DrawAspect="Content" ObjectID="_1465134659" r:id="rId40"/>
         </w:object>
       </w:r>
       <w:r>
@@ -4651,7 +4793,7 @@
           <v:shape id="_x0000_i1038" type="#_x0000_t75" style="width:15.75pt;height:22.5pt" o:ole="">
             <v:imagedata r:id="rId10" o:title=""/>
           </v:shape>
-          <o:OLEObject Type="Embed" ProgID="Equation.DSMT4" ShapeID="_x0000_i1038" DrawAspect="Content" ObjectID="_1465133058" r:id="rId38"/>
+          <o:OLEObject Type="Embed" ProgID="Equation.DSMT4" ShapeID="_x0000_i1038" DrawAspect="Content" ObjectID="_1465134660" r:id="rId41"/>
         </w:object>
       </w:r>
       <w:r>
@@ -4672,7 +4814,7 @@
           <v:shape id="_x0000_i1039" type="#_x0000_t75" style="width:17.25pt;height:24pt" o:ole="">
             <v:imagedata r:id="rId12" o:title=""/>
           </v:shape>
-          <o:OLEObject Type="Embed" ProgID="Equation.DSMT4" ShapeID="_x0000_i1039" DrawAspect="Content" ObjectID="_1465133059" r:id="rId39"/>
+          <o:OLEObject Type="Embed" ProgID="Equation.DSMT4" ShapeID="_x0000_i1039" DrawAspect="Content" ObjectID="_1465134661" r:id="rId42"/>
         </w:object>
       </w:r>
       <w:r>
@@ -4685,7 +4827,7 @@
           <v:shape id="_x0000_i1040" type="#_x0000_t75" style="width:17.25pt;height:22.5pt" o:ole="">
             <v:imagedata r:id="rId14" o:title=""/>
           </v:shape>
-          <o:OLEObject Type="Embed" ProgID="Equation.DSMT4" ShapeID="_x0000_i1040" DrawAspect="Content" ObjectID="_1465133060" r:id="rId40"/>
+          <o:OLEObject Type="Embed" ProgID="Equation.DSMT4" ShapeID="_x0000_i1040" DrawAspect="Content" ObjectID="_1465134662" r:id="rId43"/>
         </w:object>
       </w:r>
       <w:r>
@@ -4706,7 +4848,7 @@
           <v:shape id="_x0000_i1041" type="#_x0000_t75" style="width:15.75pt;height:22.5pt" o:ole="">
             <v:imagedata r:id="rId16" o:title=""/>
           </v:shape>
-          <o:OLEObject Type="Embed" ProgID="Equation.DSMT4" ShapeID="_x0000_i1041" DrawAspect="Content" ObjectID="_1465133061" r:id="rId41"/>
+          <o:OLEObject Type="Embed" ProgID="Equation.DSMT4" ShapeID="_x0000_i1041" DrawAspect="Content" ObjectID="_1465134663" r:id="rId44"/>
         </w:object>
       </w:r>
       <w:r>
@@ -4727,7 +4869,7 @@
           <v:shape id="_x0000_i1042" type="#_x0000_t75" style="width:15.75pt;height:22.5pt" o:ole="">
             <v:imagedata r:id="rId18" o:title=""/>
           </v:shape>
-          <o:OLEObject Type="Embed" ProgID="Equation.DSMT4" ShapeID="_x0000_i1042" DrawAspect="Content" ObjectID="_1465133062" r:id="rId42"/>
+          <o:OLEObject Type="Embed" ProgID="Equation.DSMT4" ShapeID="_x0000_i1042" DrawAspect="Content" ObjectID="_1465134664" r:id="rId45"/>
         </w:object>
       </w:r>
       <w:r>
@@ -4749,7 +4891,7 @@
           <v:shape id="_x0000_i1043" type="#_x0000_t75" style="width:15.75pt;height:18.75pt" o:ole="">
             <v:imagedata r:id="rId20" o:title=""/>
           </v:shape>
-          <o:OLEObject Type="Embed" ProgID="Equation.DSMT4" ShapeID="_x0000_i1043" DrawAspect="Content" ObjectID="_1465133063" r:id="rId43"/>
+          <o:OLEObject Type="Embed" ProgID="Equation.DSMT4" ShapeID="_x0000_i1043" DrawAspect="Content" ObjectID="_1465134665" r:id="rId46"/>
         </w:object>
       </w:r>
       <w:r>
@@ -5214,9 +5356,9 @@
         </w:rPr>
         <w:object w:dxaOrig="260" w:dyaOrig="220">
           <v:shape id="_x0000_i1044" type="#_x0000_t75" style="width:12.75pt;height:11.25pt" o:ole="">
-            <v:imagedata r:id="rId44" o:title=""/>
+            <v:imagedata r:id="rId47" o:title=""/>
           </v:shape>
-          <o:OLEObject Type="Embed" ProgID="Equation.DSMT4" ShapeID="_x0000_i1044" DrawAspect="Content" ObjectID="_1465133064" r:id="rId45"/>
+          <o:OLEObject Type="Embed" ProgID="Equation.DSMT4" ShapeID="_x0000_i1044" DrawAspect="Content" ObjectID="_1465134666" r:id="rId48"/>
         </w:object>
       </w:r>
       <w:r>
@@ -5241,9 +5383,9 @@
         </w:rPr>
         <w:object w:dxaOrig="200" w:dyaOrig="279">
           <v:shape id="_x0000_i1045" type="#_x0000_t75" style="width:9.75pt;height:14.25pt" o:ole="">
-            <v:imagedata r:id="rId46" o:title=""/>
+            <v:imagedata r:id="rId49" o:title=""/>
           </v:shape>
-          <o:OLEObject Type="Embed" ProgID="Equation.DSMT4" ShapeID="_x0000_i1045" DrawAspect="Content" ObjectID="_1465133065" r:id="rId47"/>
+          <o:OLEObject Type="Embed" ProgID="Equation.DSMT4" ShapeID="_x0000_i1045" DrawAspect="Content" ObjectID="_1465134667" r:id="rId50"/>
         </w:object>
       </w:r>
       <w:r>
@@ -5277,7 +5419,7 @@
           <v:shape id="_x0000_i1046" type="#_x0000_t75" style="width:23.25pt;height:15.75pt" o:ole="">
             <v:imagedata r:id="rId26" o:title=""/>
           </v:shape>
-          <o:OLEObject Type="Embed" ProgID="Equation.DSMT4" ShapeID="_x0000_i1046" DrawAspect="Content" ObjectID="_1465133066" r:id="rId48"/>
+          <o:OLEObject Type="Embed" ProgID="Equation.DSMT4" ShapeID="_x0000_i1046" DrawAspect="Content" ObjectID="_1465134668" r:id="rId51"/>
         </w:object>
       </w:r>
       <w:r>
@@ -5323,9 +5465,9 @@
         </w:rPr>
         <w:object w:dxaOrig="200" w:dyaOrig="220">
           <v:shape id="_x0000_i1047" type="#_x0000_t75" style="width:9.75pt;height:11.25pt" o:ole="">
-            <v:imagedata r:id="rId49" o:title=""/>
+            <v:imagedata r:id="rId52" o:title=""/>
           </v:shape>
-          <o:OLEObject Type="Embed" ProgID="Equation.DSMT4" ShapeID="_x0000_i1047" DrawAspect="Content" ObjectID="_1465133067" r:id="rId50"/>
+          <o:OLEObject Type="Embed" ProgID="Equation.DSMT4" ShapeID="_x0000_i1047" DrawAspect="Content" ObjectID="_1465134669" r:id="rId53"/>
         </w:object>
       </w:r>
       <w:r>
@@ -5353,7 +5495,7 @@
           <v:shape id="_x0000_i1048" type="#_x0000_t75" style="width:22.5pt;height:18.75pt" o:ole="">
             <v:imagedata r:id="rId28" o:title=""/>
           </v:shape>
-          <o:OLEObject Type="Embed" ProgID="Equation.DSMT4" ShapeID="_x0000_i1048" DrawAspect="Content" ObjectID="_1465133068" r:id="rId51"/>
+          <o:OLEObject Type="Embed" ProgID="Equation.DSMT4" ShapeID="_x0000_i1048" DrawAspect="Content" ObjectID="_1465134670" r:id="rId54"/>
         </w:object>
       </w:r>
       <w:r>
@@ -5441,9 +5583,9 @@
         </w:rPr>
         <w:object w:dxaOrig="1719" w:dyaOrig="1480">
           <v:shape id="_x0000_i1049" type="#_x0000_t75" style="width:86.25pt;height:74.25pt" o:ole="">
-            <v:imagedata r:id="rId52" o:title=""/>
+            <v:imagedata r:id="rId55" o:title=""/>
           </v:shape>
-          <o:OLEObject Type="Embed" ProgID="Equation.DSMT4" ShapeID="_x0000_i1049" DrawAspect="Content" ObjectID="_1465133069" r:id="rId53"/>
+          <o:OLEObject Type="Embed" ProgID="Equation.DSMT4" ShapeID="_x0000_i1049" DrawAspect="Content" ObjectID="_1465134671" r:id="rId56"/>
         </w:object>
       </w:r>
       <w:r>
@@ -5463,9 +5605,9 @@
         </w:rPr>
         <w:object w:dxaOrig="1600" w:dyaOrig="1440">
           <v:shape id="_x0000_i1050" type="#_x0000_t75" style="width:80.25pt;height:1in" o:ole="">
-            <v:imagedata r:id="rId54" o:title=""/>
+            <v:imagedata r:id="rId57" o:title=""/>
           </v:shape>
-          <o:OLEObject Type="Embed" ProgID="Equation.DSMT4" ShapeID="_x0000_i1050" DrawAspect="Content" ObjectID="_1465133070" r:id="rId55"/>
+          <o:OLEObject Type="Embed" ProgID="Equation.DSMT4" ShapeID="_x0000_i1050" DrawAspect="Content" ObjectID="_1465134672" r:id="rId58"/>
         </w:object>
       </w:r>
       <w:r>
@@ -5485,9 +5627,9 @@
         </w:rPr>
         <w:object w:dxaOrig="1800" w:dyaOrig="1480">
           <v:shape id="_x0000_i1051" type="#_x0000_t75" style="width:90pt;height:74.25pt" o:ole="">
-            <v:imagedata r:id="rId56" o:title=""/>
+            <v:imagedata r:id="rId59" o:title=""/>
           </v:shape>
-          <o:OLEObject Type="Embed" ProgID="Equation.DSMT4" ShapeID="_x0000_i1051" DrawAspect="Content" ObjectID="_1465133071" r:id="rId57"/>
+          <o:OLEObject Type="Embed" ProgID="Equation.DSMT4" ShapeID="_x0000_i1051" DrawAspect="Content" ObjectID="_1465134673" r:id="rId60"/>
         </w:object>
       </w:r>
       <w:r>
@@ -5537,9 +5679,9 @@
         </w:rPr>
         <w:object w:dxaOrig="1760" w:dyaOrig="1400">
           <v:shape id="_x0000_i1052" type="#_x0000_t75" style="width:87.75pt;height:69.75pt" o:ole="">
-            <v:imagedata r:id="rId58" o:title=""/>
+            <v:imagedata r:id="rId61" o:title=""/>
           </v:shape>
-          <o:OLEObject Type="Embed" ProgID="Equation.DSMT4" ShapeID="_x0000_i1052" DrawAspect="Content" ObjectID="_1465133072" r:id="rId59"/>
+          <o:OLEObject Type="Embed" ProgID="Equation.DSMT4" ShapeID="_x0000_i1052" DrawAspect="Content" ObjectID="_1465134674" r:id="rId62"/>
         </w:object>
       </w:r>
       <w:r>
@@ -5559,9 +5701,9 @@
         </w:rPr>
         <w:object w:dxaOrig="1640" w:dyaOrig="1400">
           <v:shape id="_x0000_i1053" type="#_x0000_t75" style="width:81.75pt;height:69.75pt" o:ole="">
-            <v:imagedata r:id="rId60" o:title=""/>
+            <v:imagedata r:id="rId63" o:title=""/>
           </v:shape>
-          <o:OLEObject Type="Embed" ProgID="Equation.DSMT4" ShapeID="_x0000_i1053" DrawAspect="Content" ObjectID="_1465133073" r:id="rId61"/>
+          <o:OLEObject Type="Embed" ProgID="Equation.DSMT4" ShapeID="_x0000_i1053" DrawAspect="Content" ObjectID="_1465134675" r:id="rId64"/>
         </w:object>
       </w:r>
       <w:r>
@@ -5581,9 +5723,9 @@
         </w:rPr>
         <w:object w:dxaOrig="1640" w:dyaOrig="1400">
           <v:shape id="_x0000_i1054" type="#_x0000_t75" style="width:81.75pt;height:69.75pt" o:ole="">
-            <v:imagedata r:id="rId62" o:title=""/>
+            <v:imagedata r:id="rId65" o:title=""/>
           </v:shape>
-          <o:OLEObject Type="Embed" ProgID="Equation.DSMT4" ShapeID="_x0000_i1054" DrawAspect="Content" ObjectID="_1465133074" r:id="rId63"/>
+          <o:OLEObject Type="Embed" ProgID="Equation.DSMT4" ShapeID="_x0000_i1054" DrawAspect="Content" ObjectID="_1465134676" r:id="rId66"/>
         </w:object>
       </w:r>
     </w:p>
@@ -5637,7 +5779,7 @@
           <v:shape id="_x0000_i1055" type="#_x0000_t75" style="width:19.5pt;height:22.5pt" o:ole="">
             <v:imagedata r:id="rId8" o:title=""/>
           </v:shape>
-          <o:OLEObject Type="Embed" ProgID="Equation.DSMT4" ShapeID="_x0000_i1055" DrawAspect="Content" ObjectID="_1465133075" r:id="rId64"/>
+          <o:OLEObject Type="Embed" ProgID="Equation.DSMT4" ShapeID="_x0000_i1055" DrawAspect="Content" ObjectID="_1465134677" r:id="rId67"/>
         </w:object>
       </w:r>
       <w:r>
@@ -5659,7 +5801,7 @@
           <v:shape id="_x0000_i1056" type="#_x0000_t75" style="width:15.75pt;height:22.5pt" o:ole="">
             <v:imagedata r:id="rId10" o:title=""/>
           </v:shape>
-          <o:OLEObject Type="Embed" ProgID="Equation.DSMT4" ShapeID="_x0000_i1056" DrawAspect="Content" ObjectID="_1465133076" r:id="rId65"/>
+          <o:OLEObject Type="Embed" ProgID="Equation.DSMT4" ShapeID="_x0000_i1056" DrawAspect="Content" ObjectID="_1465134678" r:id="rId68"/>
         </w:object>
       </w:r>
       <w:proofErr w:type="gramStart"/>
@@ -5691,7 +5833,7 @@
           <v:shape id="_x0000_i1057" type="#_x0000_t75" style="width:17.25pt;height:24pt" o:ole="">
             <v:imagedata r:id="rId12" o:title=""/>
           </v:shape>
-          <o:OLEObject Type="Embed" ProgID="Equation.DSMT4" ShapeID="_x0000_i1057" DrawAspect="Content" ObjectID="_1465133077" r:id="rId66"/>
+          <o:OLEObject Type="Embed" ProgID="Equation.DSMT4" ShapeID="_x0000_i1057" DrawAspect="Content" ObjectID="_1465134679" r:id="rId69"/>
         </w:object>
       </w:r>
       <w:r>
@@ -5729,7 +5871,7 @@
           <v:shape id="_x0000_i1058" type="#_x0000_t75" style="width:22.5pt;height:18.75pt" o:ole="">
             <v:imagedata r:id="rId28" o:title=""/>
           </v:shape>
-          <o:OLEObject Type="Embed" ProgID="Equation.DSMT4" ShapeID="_x0000_i1058" DrawAspect="Content" ObjectID="_1465133078" r:id="rId67"/>
+          <o:OLEObject Type="Embed" ProgID="Equation.DSMT4" ShapeID="_x0000_i1058" DrawAspect="Content" ObjectID="_1465134680" r:id="rId70"/>
         </w:object>
       </w:r>
       <w:r>
@@ -5759,9 +5901,9 @@
         </w:rPr>
         <w:object w:dxaOrig="540" w:dyaOrig="320">
           <v:shape id="_x0000_i1059" type="#_x0000_t75" style="width:27pt;height:15.75pt" o:ole="">
-            <v:imagedata r:id="rId68" o:title=""/>
+            <v:imagedata r:id="rId71" o:title=""/>
           </v:shape>
-          <o:OLEObject Type="Embed" ProgID="Equation.DSMT4" ShapeID="_x0000_i1059" DrawAspect="Content" ObjectID="_1465133079" r:id="rId69"/>
+          <o:OLEObject Type="Embed" ProgID="Equation.DSMT4" ShapeID="_x0000_i1059" DrawAspect="Content" ObjectID="_1465134681" r:id="rId72"/>
         </w:object>
       </w:r>
       <w:proofErr w:type="gramStart"/>
@@ -5793,7 +5935,7 @@
           <v:shape id="_x0000_i1060" type="#_x0000_t75" style="width:23.25pt;height:15.75pt" o:ole="">
             <v:imagedata r:id="rId26" o:title=""/>
           </v:shape>
-          <o:OLEObject Type="Embed" ProgID="Equation.DSMT4" ShapeID="_x0000_i1060" DrawAspect="Content" ObjectID="_1465133080" r:id="rId70"/>
+          <o:OLEObject Type="Embed" ProgID="Equation.DSMT4" ShapeID="_x0000_i1060" DrawAspect="Content" ObjectID="_1465134682" r:id="rId73"/>
         </w:object>
       </w:r>
       <w:r>
@@ -5813,9 +5955,9 @@
         </w:rPr>
         <w:object w:dxaOrig="200" w:dyaOrig="200">
           <v:shape id="_x0000_i1061" type="#_x0000_t75" style="width:9.75pt;height:9.75pt" o:ole="">
-            <v:imagedata r:id="rId71" o:title=""/>
+            <v:imagedata r:id="rId74" o:title=""/>
           </v:shape>
-          <o:OLEObject Type="Embed" ProgID="Equation.DSMT4" ShapeID="_x0000_i1061" DrawAspect="Content" ObjectID="_1465133081" r:id="rId72"/>
+          <o:OLEObject Type="Embed" ProgID="Equation.DSMT4" ShapeID="_x0000_i1061" DrawAspect="Content" ObjectID="_1465134683" r:id="rId75"/>
         </w:object>
       </w:r>
       <w:r>
@@ -5835,9 +5977,9 @@
         </w:rPr>
         <w:object w:dxaOrig="360" w:dyaOrig="300">
           <v:shape id="_x0000_i1062" type="#_x0000_t75" style="width:18.75pt;height:15pt" o:ole="">
-            <v:imagedata r:id="rId73" o:title=""/>
+            <v:imagedata r:id="rId76" o:title=""/>
           </v:shape>
-          <o:OLEObject Type="Embed" ProgID="Equation.DSMT4" ShapeID="_x0000_i1062" DrawAspect="Content" ObjectID="_1465133082" r:id="rId74"/>
+          <o:OLEObject Type="Embed" ProgID="Equation.DSMT4" ShapeID="_x0000_i1062" DrawAspect="Content" ObjectID="_1465134684" r:id="rId77"/>
         </w:object>
       </w:r>
       <w:r>
@@ -5875,7 +6017,6 @@
           <w:sz w:val="24"/>
           <w:szCs w:val="24"/>
         </w:rPr>
-        <w:lastRenderedPageBreak/>
         <w:t>Първо ще фиксираме напрежението и ще разгледаме спрямо него как ще се промени процентът на отворените и затворените каналчета.</w:t>
       </w:r>
       <w:proofErr w:type="gramEnd"/>
@@ -6058,7 +6199,7 @@
                     </pic:cNvPicPr>
                   </pic:nvPicPr>
                   <pic:blipFill>
-                    <a:blip r:embed="rId75" cstate="print">
+                    <a:blip r:embed="rId78" cstate="print">
                       <a:extLst>
                         <a:ext uri="{28A0092B-C50C-407E-A947-70E740481C1C}">
                           <a14:useLocalDpi xmlns:a14="http://schemas.microsoft.com/office/drawing/2010/main" xmlns:wps="http://schemas.microsoft.com/office/word/2010/wordprocessingShape" xmlns:wpi="http://schemas.microsoft.com/office/word/2010/wordprocessingInk" xmlns:wpg="http://schemas.microsoft.com/office/word/2010/wordprocessingGroup" xmlns:w14="http://schemas.microsoft.com/office/word/2010/wordml" xmlns:w="http://schemas.openxmlformats.org/wordprocessingml/2006/main" xmlns:w10="urn:schemas-microsoft-com:office:word" xmlns:wp14="http://schemas.microsoft.com/office/word/2010/wordprocessingDrawing" xmlns:v="urn:schemas-microsoft-com:vml" xmlns:o="urn:schemas-microsoft-com:office:office" xmlns:mc="http://schemas.openxmlformats.org/markup-compatibility/2006" xmlns:wpc="http://schemas.microsoft.com/office/word/2010/wordprocessingCanvas" xmlns="" val="0"/>
@@ -6171,7 +6312,7 @@
           <v:shape id="_x0000_i1063" type="#_x0000_t75" style="width:23.25pt;height:15.75pt" o:ole="">
             <v:imagedata r:id="rId26" o:title=""/>
           </v:shape>
-          <o:OLEObject Type="Embed" ProgID="Equation.DSMT4" ShapeID="_x0000_i1063" DrawAspect="Content" ObjectID="_1465133083" r:id="rId76"/>
+          <o:OLEObject Type="Embed" ProgID="Equation.DSMT4" ShapeID="_x0000_i1063" DrawAspect="Content" ObjectID="_1465134685" r:id="rId79"/>
         </w:object>
       </w:r>
       <w:r>
@@ -6379,6 +6520,7 @@
           <w:szCs w:val="24"/>
           <w:lang w:val="bg-BG" w:eastAsia="bg-BG" w:bidi="ar-SA"/>
         </w:rPr>
+        <w:lastRenderedPageBreak/>
         <w:drawing>
           <wp:inline distT="0" distB="0" distL="0" distR="0">
             <wp:extent cx="5332988" cy="2676525"/>
@@ -6397,7 +6539,7 @@
                     </pic:cNvPicPr>
                   </pic:nvPicPr>
                   <pic:blipFill>
-                    <a:blip r:embed="rId77" cstate="print">
+                    <a:blip r:embed="rId80" cstate="print">
                       <a:extLst>
                         <a:ext uri="{28A0092B-C50C-407E-A947-70E740481C1C}">
                           <a14:useLocalDpi xmlns:a14="http://schemas.microsoft.com/office/drawing/2010/main" xmlns:wps="http://schemas.microsoft.com/office/word/2010/wordprocessingShape" xmlns:wpi="http://schemas.microsoft.com/office/word/2010/wordprocessingInk" xmlns:wpg="http://schemas.microsoft.com/office/word/2010/wordprocessingGroup" xmlns:w14="http://schemas.microsoft.com/office/word/2010/wordml" xmlns:w="http://schemas.openxmlformats.org/wordprocessingml/2006/main" xmlns:w10="urn:schemas-microsoft-com:office:word" xmlns:wp14="http://schemas.microsoft.com/office/word/2010/wordprocessingDrawing" xmlns:v="urn:schemas-microsoft-com:vml" xmlns:o="urn:schemas-microsoft-com:office:office" xmlns:mc="http://schemas.openxmlformats.org/markup-compatibility/2006" xmlns:wpc="http://schemas.microsoft.com/office/word/2010/wordprocessingCanvas" xmlns="" val="0"/>
@@ -6485,7 +6627,7 @@
           <v:shape id="_x0000_i1064" type="#_x0000_t75" style="width:23.25pt;height:15.75pt" o:ole="">
             <v:imagedata r:id="rId26" o:title=""/>
           </v:shape>
-          <o:OLEObject Type="Embed" ProgID="Equation.DSMT4" ShapeID="_x0000_i1064" DrawAspect="Content" ObjectID="_1465133084" r:id="rId78"/>
+          <o:OLEObject Type="Embed" ProgID="Equation.DSMT4" ShapeID="_x0000_i1064" DrawAspect="Content" ObjectID="_1465134686" r:id="rId81"/>
         </w:object>
       </w:r>
       <w:r>
@@ -6530,7 +6672,6 @@
               <w:sz w:val="24"/>
               <w:szCs w:val="24"/>
             </w:rPr>
-            <w:lastRenderedPageBreak/>
             <m:t>Plot</m:t>
           </m:r>
           <m:d>
@@ -6708,7 +6849,7 @@
                     </pic:cNvPicPr>
                   </pic:nvPicPr>
                   <pic:blipFill>
-                    <a:blip r:embed="rId79" cstate="print">
+                    <a:blip r:embed="rId82" cstate="print">
                       <a:extLst>
                         <a:ext uri="{28A0092B-C50C-407E-A947-70E740481C1C}">
                           <a14:useLocalDpi xmlns:a14="http://schemas.microsoft.com/office/drawing/2010/main" xmlns:wps="http://schemas.microsoft.com/office/word/2010/wordprocessingShape" xmlns:wpi="http://schemas.microsoft.com/office/word/2010/wordprocessingInk" xmlns:wpg="http://schemas.microsoft.com/office/word/2010/wordprocessingGroup" xmlns:w14="http://schemas.microsoft.com/office/word/2010/wordml" xmlns:w="http://schemas.openxmlformats.org/wordprocessingml/2006/main" xmlns:w10="urn:schemas-microsoft-com:office:word" xmlns:wp14="http://schemas.microsoft.com/office/word/2010/wordprocessingDrawing" xmlns:v="urn:schemas-microsoft-com:vml" xmlns:o="urn:schemas-microsoft-com:office:office" xmlns:mc="http://schemas.openxmlformats.org/markup-compatibility/2006" xmlns:wpc="http://schemas.microsoft.com/office/word/2010/wordprocessingCanvas" xmlns="" val="0"/>
@@ -6794,9 +6935,9 @@
         </w:rPr>
         <w:object w:dxaOrig="360" w:dyaOrig="300">
           <v:shape id="_x0000_i1065" type="#_x0000_t75" style="width:18.75pt;height:15pt" o:ole="">
-            <v:imagedata r:id="rId73" o:title=""/>
+            <v:imagedata r:id="rId76" o:title=""/>
           </v:shape>
-          <o:OLEObject Type="Embed" ProgID="Equation.DSMT4" ShapeID="_x0000_i1065" DrawAspect="Content" ObjectID="_1465133085" r:id="rId80"/>
+          <o:OLEObject Type="Embed" ProgID="Equation.DSMT4" ShapeID="_x0000_i1065" DrawAspect="Content" ObjectID="_1465134687" r:id="rId83"/>
         </w:object>
       </w:r>
       <w:r>
@@ -6840,6 +6981,7 @@
           <w:szCs w:val="28"/>
           <w:lang w:val="bg-BG"/>
         </w:rPr>
+        <w:lastRenderedPageBreak/>
         <w:t>при</w:t>
       </w:r>
       <w:r>
@@ -6861,7 +7003,7 @@
           <v:shape id="_x0000_i1066" type="#_x0000_t75" style="width:15.75pt;height:18.75pt" o:ole="">
             <v:imagedata r:id="rId20" o:title=""/>
           </v:shape>
-          <o:OLEObject Type="Embed" ProgID="Equation.DSMT4" ShapeID="_x0000_i1066" DrawAspect="Content" ObjectID="_1465133086" r:id="rId81"/>
+          <o:OLEObject Type="Embed" ProgID="Equation.DSMT4" ShapeID="_x0000_i1066" DrawAspect="Content" ObjectID="_1465134688" r:id="rId84"/>
         </w:object>
       </w:r>
       <w:r>
@@ -6892,7 +7034,7 @@
           <v:shape id="_x0000_i1067" type="#_x0000_t75" style="width:43.5pt;height:17.25pt" o:ole="">
             <v:imagedata r:id="rId23" o:title=""/>
           </v:shape>
-          <o:OLEObject Type="Embed" ProgID="Equation.DSMT4" ShapeID="_x0000_i1067" DrawAspect="Content" ObjectID="_1465133087" r:id="rId82"/>
+          <o:OLEObject Type="Embed" ProgID="Equation.DSMT4" ShapeID="_x0000_i1067" DrawAspect="Content" ObjectID="_1465134689" r:id="rId85"/>
         </w:object>
       </w:r>
       <w:r>
@@ -7061,7 +7203,7 @@
                     </pic:cNvPicPr>
                   </pic:nvPicPr>
                   <pic:blipFill>
-                    <a:blip r:embed="rId83" cstate="print">
+                    <a:blip r:embed="rId86" cstate="print">
                       <a:extLst>
                         <a:ext uri="{28A0092B-C50C-407E-A947-70E740481C1C}">
                           <a14:useLocalDpi xmlns:a14="http://schemas.microsoft.com/office/drawing/2010/main" xmlns:wps="http://schemas.microsoft.com/office/word/2010/wordprocessingShape" xmlns:wpi="http://schemas.microsoft.com/office/word/2010/wordprocessingInk" xmlns:wpg="http://schemas.microsoft.com/office/word/2010/wordprocessingGroup" xmlns:w14="http://schemas.microsoft.com/office/word/2010/wordml" xmlns:w="http://schemas.openxmlformats.org/wordprocessingml/2006/main" xmlns:w10="urn:schemas-microsoft-com:office:word" xmlns:wp14="http://schemas.microsoft.com/office/word/2010/wordprocessingDrawing" xmlns:v="urn:schemas-microsoft-com:vml" xmlns:o="urn:schemas-microsoft-com:office:office" xmlns:mc="http://schemas.openxmlformats.org/markup-compatibility/2006" xmlns:wpc="http://schemas.microsoft.com/office/word/2010/wordprocessingCanvas" xmlns="" val="0"/>
@@ -7212,7 +7354,7 @@
                     </pic:cNvPicPr>
                   </pic:nvPicPr>
                   <pic:blipFill>
-                    <a:blip r:embed="rId84" cstate="print">
+                    <a:blip r:embed="rId87" cstate="print">
                       <a:extLst>
                         <a:ext uri="{28A0092B-C50C-407E-A947-70E740481C1C}">
                           <a14:useLocalDpi xmlns:a14="http://schemas.microsoft.com/office/drawing/2010/main" xmlns:wps="http://schemas.microsoft.com/office/word/2010/wordprocessingShape" xmlns:wpi="http://schemas.microsoft.com/office/word/2010/wordprocessingInk" xmlns:wpg="http://schemas.microsoft.com/office/word/2010/wordprocessingGroup" xmlns:w14="http://schemas.microsoft.com/office/word/2010/wordml" xmlns:w="http://schemas.openxmlformats.org/wordprocessingml/2006/main" xmlns:w10="urn:schemas-microsoft-com:office:word" xmlns:wp14="http://schemas.microsoft.com/office/word/2010/wordprocessingDrawing" xmlns:v="urn:schemas-microsoft-com:vml" xmlns:o="urn:schemas-microsoft-com:office:office" xmlns:mc="http://schemas.openxmlformats.org/markup-compatibility/2006" xmlns:wpc="http://schemas.microsoft.com/office/word/2010/wordprocessingCanvas" xmlns="" val="0"/>
@@ -7354,6 +7496,7 @@
           <w:sz w:val="24"/>
           <w:lang w:val="bg-BG" w:eastAsia="bg-BG" w:bidi="ar-SA"/>
         </w:rPr>
+        <w:lastRenderedPageBreak/>
         <w:drawing>
           <wp:inline distT="0" distB="0" distL="0" distR="0">
             <wp:extent cx="3505200" cy="2193996"/>
@@ -7372,7 +7515,7 @@
                     </pic:cNvPicPr>
                   </pic:nvPicPr>
                   <pic:blipFill>
-                    <a:blip r:embed="rId85" cstate="print">
+                    <a:blip r:embed="rId88" cstate="print">
                       <a:extLst>
                         <a:ext uri="{28A0092B-C50C-407E-A947-70E740481C1C}">
                           <a14:useLocalDpi xmlns:a14="http://schemas.microsoft.com/office/drawing/2010/main" xmlns:wps="http://schemas.microsoft.com/office/word/2010/wordprocessingShape" xmlns:wpi="http://schemas.microsoft.com/office/word/2010/wordprocessingInk" xmlns:wpg="http://schemas.microsoft.com/office/word/2010/wordprocessingGroup" xmlns:w14="http://schemas.microsoft.com/office/word/2010/wordml" xmlns:w="http://schemas.openxmlformats.org/wordprocessingml/2006/main" xmlns:w10="urn:schemas-microsoft-com:office:word" xmlns:wp14="http://schemas.microsoft.com/office/word/2010/wordprocessingDrawing" xmlns:v="urn:schemas-microsoft-com:vml" xmlns:o="urn:schemas-microsoft-com:office:office" xmlns:mc="http://schemas.openxmlformats.org/markup-compatibility/2006" xmlns:wpc="http://schemas.microsoft.com/office/word/2010/wordprocessingCanvas" xmlns="" val="0"/>
@@ -7461,7 +7604,7 @@
           <v:shape id="_x0000_i1068" type="#_x0000_t75" style="width:23.25pt;height:15.75pt" o:ole="">
             <v:imagedata r:id="rId26" o:title=""/>
           </v:shape>
-          <o:OLEObject Type="Embed" ProgID="Equation.DSMT4" ShapeID="_x0000_i1068" DrawAspect="Content" ObjectID="_1465133088" r:id="rId86"/>
+          <o:OLEObject Type="Embed" ProgID="Equation.DSMT4" ShapeID="_x0000_i1068" DrawAspect="Content" ObjectID="_1465134690" r:id="rId89"/>
         </w:object>
       </w:r>
       <w:r>
@@ -7616,7 +7759,6 @@
           <w:sz w:val="24"/>
           <w:lang w:val="bg-BG" w:eastAsia="bg-BG" w:bidi="ar-SA"/>
         </w:rPr>
-        <w:lastRenderedPageBreak/>
         <w:drawing>
           <wp:inline distT="0" distB="0" distL="0" distR="0">
             <wp:extent cx="3714750" cy="2297642"/>
@@ -7635,7 +7777,7 @@
                     </pic:cNvPicPr>
                   </pic:nvPicPr>
                   <pic:blipFill>
-                    <a:blip r:embed="rId87" cstate="print">
+                    <a:blip r:embed="rId90" cstate="print">
                       <a:extLst>
                         <a:ext uri="{28A0092B-C50C-407E-A947-70E740481C1C}">
                           <a14:useLocalDpi xmlns:a14="http://schemas.microsoft.com/office/drawing/2010/main" xmlns:wps="http://schemas.microsoft.com/office/word/2010/wordprocessingShape" xmlns:wpi="http://schemas.microsoft.com/office/word/2010/wordprocessingInk" xmlns:wpg="http://schemas.microsoft.com/office/word/2010/wordprocessingGroup" xmlns:w14="http://schemas.microsoft.com/office/word/2010/wordml" xmlns:w="http://schemas.openxmlformats.org/wordprocessingml/2006/main" xmlns:w10="urn:schemas-microsoft-com:office:word" xmlns:wp14="http://schemas.microsoft.com/office/word/2010/wordprocessingDrawing" xmlns:v="urn:schemas-microsoft-com:vml" xmlns:o="urn:schemas-microsoft-com:office:office" xmlns:mc="http://schemas.openxmlformats.org/markup-compatibility/2006" xmlns:wpc="http://schemas.microsoft.com/office/word/2010/wordprocessingCanvas" xmlns="" val="0"/>
@@ -7770,6 +7912,7 @@
           <w:sz w:val="24"/>
           <w:lang w:val="bg-BG" w:eastAsia="bg-BG" w:bidi="ar-SA"/>
         </w:rPr>
+        <w:lastRenderedPageBreak/>
         <w:drawing>
           <wp:inline distT="0" distB="0" distL="0" distR="0">
             <wp:extent cx="3305175" cy="2068794"/>
@@ -7788,7 +7931,7 @@
                     </pic:cNvPicPr>
                   </pic:nvPicPr>
                   <pic:blipFill>
-                    <a:blip r:embed="rId88" cstate="print">
+                    <a:blip r:embed="rId91" cstate="print">
                       <a:extLst>
                         <a:ext uri="{28A0092B-C50C-407E-A947-70E740481C1C}">
                           <a14:useLocalDpi xmlns:a14="http://schemas.microsoft.com/office/drawing/2010/main" xmlns:wps="http://schemas.microsoft.com/office/word/2010/wordprocessingShape" xmlns:wpi="http://schemas.microsoft.com/office/word/2010/wordprocessingInk" xmlns:wpg="http://schemas.microsoft.com/office/word/2010/wordprocessingGroup" xmlns:w14="http://schemas.microsoft.com/office/word/2010/wordml" xmlns:w="http://schemas.openxmlformats.org/wordprocessingml/2006/main" xmlns:w10="urn:schemas-microsoft-com:office:word" xmlns:wp14="http://schemas.microsoft.com/office/word/2010/wordprocessingDrawing" xmlns:v="urn:schemas-microsoft-com:vml" xmlns:o="urn:schemas-microsoft-com:office:office" xmlns:mc="http://schemas.openxmlformats.org/markup-compatibility/2006" xmlns:wpc="http://schemas.microsoft.com/office/word/2010/wordprocessingCanvas" xmlns="" val="0"/>
@@ -7841,9 +7984,9 @@
         </w:rPr>
         <w:object w:dxaOrig="360" w:dyaOrig="300">
           <v:shape id="_x0000_i1069" type="#_x0000_t75" style="width:18.75pt;height:15pt" o:ole="">
-            <v:imagedata r:id="rId73" o:title=""/>
+            <v:imagedata r:id="rId76" o:title=""/>
           </v:shape>
-          <o:OLEObject Type="Embed" ProgID="Equation.DSMT4" ShapeID="_x0000_i1069" DrawAspect="Content" ObjectID="_1465133089" r:id="rId89"/>
+          <o:OLEObject Type="Embed" ProgID="Equation.DSMT4" ShapeID="_x0000_i1069" DrawAspect="Content" ObjectID="_1465134691" r:id="rId92"/>
         </w:object>
       </w:r>
       <w:r>
@@ -7975,7 +8118,7 @@
                     </pic:cNvPicPr>
                   </pic:nvPicPr>
                   <pic:blipFill>
-                    <a:blip r:embed="rId90" cstate="print">
+                    <a:blip r:embed="rId93" cstate="print">
                       <a:extLst>
                         <a:ext uri="{28A0092B-C50C-407E-A947-70E740481C1C}">
                           <a14:useLocalDpi xmlns:a14="http://schemas.microsoft.com/office/drawing/2010/main" xmlns:wps="http://schemas.microsoft.com/office/word/2010/wordprocessingShape" xmlns:wpi="http://schemas.microsoft.com/office/word/2010/wordprocessingInk" xmlns:wpg="http://schemas.microsoft.com/office/word/2010/wordprocessingGroup" xmlns:w14="http://schemas.microsoft.com/office/word/2010/wordml" xmlns:w="http://schemas.openxmlformats.org/wordprocessingml/2006/main" xmlns:w10="urn:schemas-microsoft-com:office:word" xmlns:wp14="http://schemas.microsoft.com/office/word/2010/wordprocessingDrawing" xmlns:v="urn:schemas-microsoft-com:vml" xmlns:o="urn:schemas-microsoft-com:office:office" xmlns:mc="http://schemas.openxmlformats.org/markup-compatibility/2006" xmlns:wpc="http://schemas.microsoft.com/office/word/2010/wordprocessingCanvas" xmlns="" val="0"/>
@@ -8027,7 +8170,6 @@
         <w:rPr>
           <w:sz w:val="24"/>
         </w:rPr>
-        <w:lastRenderedPageBreak/>
         <w:t xml:space="preserve">Тук виждаме процента на отворените каналчета на </w:t>
       </w:r>
       <w:r>
@@ -8037,9 +8179,9 @@
         </w:rPr>
         <w:object w:dxaOrig="360" w:dyaOrig="300">
           <v:shape id="_x0000_i1070" type="#_x0000_t75" style="width:18.75pt;height:15pt" o:ole="">
-            <v:imagedata r:id="rId73" o:title=""/>
+            <v:imagedata r:id="rId76" o:title=""/>
           </v:shape>
-          <o:OLEObject Type="Embed" ProgID="Equation.DSMT4" ShapeID="_x0000_i1070" DrawAspect="Content" ObjectID="_1465133090" r:id="rId91"/>
+          <o:OLEObject Type="Embed" ProgID="Equation.DSMT4" ShapeID="_x0000_i1070" DrawAspect="Content" ObjectID="_1465134692" r:id="rId94"/>
         </w:object>
       </w:r>
       <w:r>
@@ -8160,6 +8302,7 @@
           <w:sz w:val="24"/>
           <w:lang w:val="bg-BG" w:eastAsia="bg-BG" w:bidi="ar-SA"/>
         </w:rPr>
+        <w:lastRenderedPageBreak/>
         <w:drawing>
           <wp:inline distT="0" distB="0" distL="0" distR="0">
             <wp:extent cx="3076575" cy="1934397"/>
@@ -8178,7 +8321,7 @@
                     </pic:cNvPicPr>
                   </pic:nvPicPr>
                   <pic:blipFill>
-                    <a:blip r:embed="rId92" cstate="print"/>
+                    <a:blip r:embed="rId95" cstate="print"/>
                     <a:srcRect/>
                     <a:stretch>
                       <a:fillRect/>
@@ -8228,9 +8371,9 @@
         </w:rPr>
         <w:object w:dxaOrig="360" w:dyaOrig="300">
           <v:shape id="_x0000_i1071" type="#_x0000_t75" style="width:18.75pt;height:15pt" o:ole="">
-            <v:imagedata r:id="rId73" o:title=""/>
+            <v:imagedata r:id="rId76" o:title=""/>
           </v:shape>
-          <o:OLEObject Type="Embed" ProgID="Equation.DSMT4" ShapeID="_x0000_i1071" DrawAspect="Content" ObjectID="_1465133091" r:id="rId93"/>
+          <o:OLEObject Type="Embed" ProgID="Equation.DSMT4" ShapeID="_x0000_i1071" DrawAspect="Content" ObjectID="_1465134693" r:id="rId96"/>
         </w:object>
       </w:r>
       <w:r>
@@ -8834,7 +8977,7 @@
                     </pic:cNvPicPr>
                   </pic:nvPicPr>
                   <pic:blipFill>
-                    <a:blip r:embed="rId94" cstate="print"/>
+                    <a:blip r:embed="rId97" cstate="print"/>
                     <a:srcRect/>
                     <a:stretch>
                       <a:fillRect/>
@@ -9373,6 +9516,7 @@
           <w:noProof/>
           <w:lang w:val="bg-BG" w:eastAsia="bg-BG" w:bidi="ar-SA"/>
         </w:rPr>
+        <w:lastRenderedPageBreak/>
         <w:drawing>
           <wp:inline distT="0" distB="0" distL="0" distR="0">
             <wp:extent cx="3138598" cy="1847850"/>
@@ -9391,7 +9535,7 @@
                     </pic:cNvPicPr>
                   </pic:nvPicPr>
                   <pic:blipFill>
-                    <a:blip r:embed="rId95" cstate="print"/>
+                    <a:blip r:embed="rId98" cstate="print"/>
                     <a:srcRect/>
                     <a:stretch>
                       <a:fillRect/>
@@ -9588,9 +9732,9 @@
         </w:rPr>
         <w:object w:dxaOrig="2079" w:dyaOrig="660">
           <v:shape id="_x0000_i1072" type="#_x0000_t75" style="width:273.75pt;height:87pt" o:ole="">
-            <v:imagedata r:id="rId96" o:title=""/>
+            <v:imagedata r:id="rId99" o:title=""/>
           </v:shape>
-          <o:OLEObject Type="Embed" ProgID="Equation.DSMT4" ShapeID="_x0000_i1072" DrawAspect="Content" ObjectID="_1465133092" r:id="rId97"/>
+          <o:OLEObject Type="Embed" ProgID="Equation.DSMT4" ShapeID="_x0000_i1072" DrawAspect="Content" ObjectID="_1465134694" r:id="rId100"/>
         </w:object>
       </w:r>
     </w:p>
@@ -9640,9 +9784,9 @@
         </w:rPr>
         <w:object w:dxaOrig="4459" w:dyaOrig="620">
           <v:shape id="_x0000_i1073" type="#_x0000_t75" style="width:369.75pt;height:50.25pt" o:ole="">
-            <v:imagedata r:id="rId98" o:title=""/>
+            <v:imagedata r:id="rId101" o:title=""/>
           </v:shape>
-          <o:OLEObject Type="Embed" ProgID="Equation.DSMT4" ShapeID="_x0000_i1073" DrawAspect="Content" ObjectID="_1465133093" r:id="rId99"/>
+          <o:OLEObject Type="Embed" ProgID="Equation.DSMT4" ShapeID="_x0000_i1073" DrawAspect="Content" ObjectID="_1465134695" r:id="rId102"/>
         </w:object>
       </w:r>
     </w:p>
@@ -9673,63 +9817,63 @@
         <w:rPr>
           <w:sz w:val="24"/>
         </w:rPr>
+        <w:t xml:space="preserve">За да намерим решение ни трябват начални условия: </w:t>
+      </w:r>
+    </w:p>
+    <w:p>
+      <w:pPr>
+        <w:rPr>
+          <w:sz w:val="24"/>
+        </w:rPr>
+      </w:pPr>
+      <w:proofErr w:type="gramStart"/>
+      <w:r>
+        <w:rPr>
+          <w:sz w:val="24"/>
+        </w:rPr>
+        <w:t>u(</w:t>
+      </w:r>
+      <w:proofErr w:type="gramEnd"/>
+      <w:r>
+        <w:rPr>
+          <w:sz w:val="24"/>
+        </w:rPr>
+        <w:t>x, 0) – където x е точка по продължението на аксона в нулев момент от време.</w:t>
+      </w:r>
+    </w:p>
+    <w:p>
+      <w:pPr>
+        <w:rPr>
+          <w:sz w:val="24"/>
+        </w:rPr>
+      </w:pPr>
+      <w:proofErr w:type="gramStart"/>
+      <w:r>
+        <w:rPr>
+          <w:sz w:val="24"/>
+        </w:rPr>
+        <w:t>u(</w:t>
+      </w:r>
+      <w:proofErr w:type="gramEnd"/>
+      <w:r>
+        <w:rPr>
+          <w:sz w:val="24"/>
+        </w:rPr>
+        <w:t>0, t) – гранично условие в нулевата точка във всеки момент от време.</w:t>
+      </w:r>
+    </w:p>
+    <w:p>
+      <w:pPr>
+        <w:rPr>
+          <w:sz w:val="24"/>
+        </w:rPr>
+      </w:pPr>
+      <w:proofErr w:type="gramStart"/>
+      <w:r>
+        <w:rPr>
+          <w:sz w:val="24"/>
+        </w:rPr>
         <w:lastRenderedPageBreak/>
-        <w:t xml:space="preserve">За да намерим решение ни трябват начални условия: </w:t>
-      </w:r>
-    </w:p>
-    <w:p>
-      <w:pPr>
-        <w:rPr>
-          <w:sz w:val="24"/>
-        </w:rPr>
-      </w:pPr>
-      <w:proofErr w:type="gramStart"/>
-      <w:r>
-        <w:rPr>
-          <w:sz w:val="24"/>
-        </w:rPr>
-        <w:t>u(</w:t>
-      </w:r>
-      <w:proofErr w:type="gramEnd"/>
-      <w:r>
-        <w:rPr>
-          <w:sz w:val="24"/>
-        </w:rPr>
-        <w:t>x, 0) – където x е точка по продължението на аксона в нулев момент от време.</w:t>
-      </w:r>
-    </w:p>
-    <w:p>
-      <w:pPr>
-        <w:rPr>
-          <w:sz w:val="24"/>
-        </w:rPr>
-      </w:pPr>
-      <w:proofErr w:type="gramStart"/>
-      <w:r>
-        <w:rPr>
-          <w:sz w:val="24"/>
-        </w:rPr>
-        <w:t>u(</w:t>
-      </w:r>
-      <w:proofErr w:type="gramEnd"/>
-      <w:r>
-        <w:rPr>
-          <w:sz w:val="24"/>
-        </w:rPr>
-        <w:t>0, t) – гранично условие в нулевата точка във всеки момент от време.</w:t>
-      </w:r>
-    </w:p>
-    <w:p>
-      <w:pPr>
-        <w:rPr>
-          <w:sz w:val="24"/>
-        </w:rPr>
-      </w:pPr>
-      <w:proofErr w:type="gramStart"/>
-      <w:r>
-        <w:rPr>
-          <w:sz w:val="24"/>
-        </w:rPr>
         <w:t>u(</w:t>
       </w:r>
       <w:proofErr w:type="gramEnd"/>
@@ -9795,9 +9939,9 @@
         </w:rPr>
         <w:object w:dxaOrig="1180" w:dyaOrig="620">
           <v:shape id="_x0000_i1074" type="#_x0000_t75" style="width:81pt;height:42pt" o:ole="">
-            <v:imagedata r:id="rId100" o:title=""/>
+            <v:imagedata r:id="rId103" o:title=""/>
           </v:shape>
-          <o:OLEObject Type="Embed" ProgID="Equation.DSMT4" ShapeID="_x0000_i1074" DrawAspect="Content" ObjectID="_1465133094" r:id="rId101"/>
+          <o:OLEObject Type="Embed" ProgID="Equation.DSMT4" ShapeID="_x0000_i1074" DrawAspect="Content" ObjectID="_1465134696" r:id="rId104"/>
         </w:object>
       </w:r>
     </w:p>
@@ -9814,9 +9958,9 @@
         </w:rPr>
         <w:object w:dxaOrig="2420" w:dyaOrig="1359">
           <v:shape id="_x0000_i1075" type="#_x0000_t75" style="width:156pt;height:88.5pt" o:ole="">
-            <v:imagedata r:id="rId102" o:title=""/>
+            <v:imagedata r:id="rId105" o:title=""/>
           </v:shape>
-          <o:OLEObject Type="Embed" ProgID="Equation.DSMT4" ShapeID="_x0000_i1075" DrawAspect="Content" ObjectID="_1465133095" r:id="rId103"/>
+          <o:OLEObject Type="Embed" ProgID="Equation.DSMT4" ShapeID="_x0000_i1075" DrawAspect="Content" ObjectID="_1465134697" r:id="rId106"/>
         </w:object>
       </w:r>
     </w:p>
@@ -9849,9 +9993,9 @@
         </w:rPr>
         <w:object w:dxaOrig="4640" w:dyaOrig="620">
           <v:shape id="_x0000_i1076" type="#_x0000_t75" style="width:413.25pt;height:55.5pt" o:ole="">
-            <v:imagedata r:id="rId104" o:title=""/>
+            <v:imagedata r:id="rId107" o:title=""/>
           </v:shape>
-          <o:OLEObject Type="Embed" ProgID="Equation.DSMT4" ShapeID="_x0000_i1076" DrawAspect="Content" ObjectID="_1465133096" r:id="rId105"/>
+          <o:OLEObject Type="Embed" ProgID="Equation.DSMT4" ShapeID="_x0000_i1076" DrawAspect="Content" ObjectID="_1465134698" r:id="rId108"/>
         </w:object>
       </w:r>
     </w:p>
@@ -9985,8 +10129,16 @@
           <w:sz w:val="24"/>
           <w:szCs w:val="24"/>
         </w:rPr>
+        <w:t xml:space="preserve">В наши дни технологията е много напреднала и всичко се компютаризира и автоматизира. Една от задачите на инжинерите е да автоматизират човека – да създадат някакъв вид заместител, който да може да прави голяма част от нещата, които сега се вършат от човека – именно роботи. От много години се работи по такива проекта, като има и някои завършени – има ръка, която се импортира и спрямо нервния импус изпращан от мозъка тя се движи. Това е </w:t>
+      </w:r>
+      <w:r>
+        <w:rPr>
+          <w:rFonts w:cstheme="minorHAnsi"/>
+          <w:sz w:val="24"/>
+          <w:szCs w:val="24"/>
+        </w:rPr>
         <w:lastRenderedPageBreak/>
-        <w:t>В наши дни технологията е много напреднала и всичко се компютаризира и автоматизира. Една от задачите на инжинерите е да автоматизират човека – да създадат някакъв вид заместител, който да може да прави голяма част от нещата, които сега се вършат от човека – именно роботи. От много години се работи по такива проекта, като има и някои завършени – има ръка, която се импортира и спрямо нервния импус изпращан от мозъка тя се движи. Това е голям напредък в биологията и изцяло в науката. Всичко това е постигнато с много изчисления, модели на нервния импулс и много математика. Но това е само част от развитието на тази наука – изкуственият интелект. Друг аспект е създаването на софтуер, който да наподобява човек и да помага на хората по някакъв начин. Свързването на този софтуер с хардуер прави робот- домакиня. Има такива проекти, дори работещи машини в света. Но нашия мозък има много големи възможности, дори повече от възможностите на един суперкомпютър, поради тази причина е много трудно той да бъде предвиден. Има над 86 милиарда неврона в мозъка на човека, като всеки един неврон е различен по рода си и се свързва и изпълнява различни задачи.</w:t>
+        <w:t>голям напредък в биологията и изцяло в науката. Всичко това е постигнато с много изчисления, модели на нервния импулс и много математика. Но това е само част от развитието на тази наука – изкуственият интелект. Друг аспект е създаването на софтуер, който да наподобява човек и да помага на хората по някакъв начин. Свързването на този софтуер с хардуер прави робот- домакиня. Има такива проекти, дори работещи машини в света. Но нашия мозък има много големи възможности, дори повече от възможностите на един суперкомпютър, поради тази причина е много трудно той да бъде предвиден. Има над 86 милиарда неврона в мозъка на човека, като всеки един неврон е различен по рода си и се свързва и изпълнява различни задачи.</w:t>
       </w:r>
     </w:p>
     <w:p>
@@ -10299,7 +10451,6 @@
           <w:sz w:val="24"/>
           <w:szCs w:val="24"/>
         </w:rPr>
-        <w:lastRenderedPageBreak/>
         <w:t>Моделиране и диагностика на сърдечно-съдовата система Невронни мрежи са използвани експериментално за моделиране на сърдечно-съдовата система. Разработеният индивидуален модел може да се сравнява с реалните физиологически измервания на пациента, за да се постави диагноза.</w:t>
       </w:r>
     </w:p>
@@ -10348,6 +10499,154 @@
     </w:p>
     <w:p>
       <w:pPr>
+        <w:pStyle w:val="ListParagraph"/>
+        <w:numPr>
+          <w:ilvl w:val="0"/>
+          <w:numId w:val="9"/>
+        </w:numPr>
+        <w:rPr>
+          <w:lang w:val="bg-BG"/>
+        </w:rPr>
+      </w:pPr>
+      <w:r>
+        <w:rPr>
+          <w:lang w:val="bg-BG"/>
+        </w:rPr>
+        <w:t>Neuroscience._A_</w:t>
+      </w:r>
+      <w:r>
+        <w:rPr>
+          <w:lang w:val="bg-BG"/>
+        </w:rPr>
+        <w:t>mathematical_primer_</w:t>
+      </w:r>
+    </w:p>
+    <w:p>
+      <w:pPr>
+        <w:pStyle w:val="ListParagraph"/>
+        <w:rPr>
+          <w:lang w:val="bg-BG"/>
+        </w:rPr>
+      </w:pPr>
+    </w:p>
+    <w:p>
+      <w:pPr>
+        <w:pStyle w:val="ListParagraph"/>
+        <w:numPr>
+          <w:ilvl w:val="0"/>
+          <w:numId w:val="9"/>
+        </w:numPr>
+        <w:rPr>
+          <w:lang w:val="bg-BG"/>
+        </w:rPr>
+      </w:pPr>
+      <w:hyperlink r:id="rId109" w:history="1">
+        <w:r>
+          <w:rPr>
+            <w:rStyle w:val="Hyperlink"/>
+            <w:lang w:val="bg-BG"/>
+          </w:rPr>
+          <w:t>https://highered.mcgraw-hill.com/sites/0072495855/student_view0/chapter14/animation__the_nerve_impulse.html</w:t>
+        </w:r>
+      </w:hyperlink>
+    </w:p>
+    <w:p>
+      <w:pPr>
+        <w:pStyle w:val="ListParagraph"/>
+        <w:rPr>
+          <w:lang w:val="bg-BG"/>
+        </w:rPr>
+      </w:pPr>
+    </w:p>
+    <w:p>
+      <w:pPr>
+        <w:pStyle w:val="ListParagraph"/>
+        <w:numPr>
+          <w:ilvl w:val="0"/>
+          <w:numId w:val="9"/>
+        </w:numPr>
+        <w:rPr>
+          <w:lang w:val="bg-BG"/>
+        </w:rPr>
+      </w:pPr>
+      <w:hyperlink r:id="rId110" w:history="1">
+        <w:r>
+          <w:rPr>
+            <w:rStyle w:val="Hyperlink"/>
+            <w:lang w:val="bg-BG"/>
+          </w:rPr>
+          <w:t>https://www.youtube.com/watch?v=jcZLtH-Uv8M</w:t>
+        </w:r>
+      </w:hyperlink>
+    </w:p>
+    <w:p>
+      <w:pPr>
+        <w:pStyle w:val="ListParagraph"/>
+        <w:rPr>
+          <w:lang w:val="bg-BG"/>
+        </w:rPr>
+      </w:pPr>
+    </w:p>
+    <w:p>
+      <w:pPr>
+        <w:pStyle w:val="ListParagraph"/>
+        <w:numPr>
+          <w:ilvl w:val="0"/>
+          <w:numId w:val="9"/>
+        </w:numPr>
+        <w:rPr>
+          <w:lang w:val="bg-BG"/>
+        </w:rPr>
+      </w:pPr>
+      <w:hyperlink r:id="rId111" w:history="1">
+        <w:r>
+          <w:rPr>
+            <w:rStyle w:val="Hyperlink"/>
+            <w:lang w:val="bg-BG"/>
+          </w:rPr>
+          <w:t>http://bg.wikipedia.org/wiki/%D0%9D%D0%B5%D0%B2%D1%80%D0%BE%D0%BD</w:t>
+        </w:r>
+      </w:hyperlink>
+    </w:p>
+    <w:p>
+      <w:pPr>
+        <w:pStyle w:val="ListParagraph"/>
+        <w:rPr>
+          <w:lang w:val="bg-BG"/>
+        </w:rPr>
+      </w:pPr>
+    </w:p>
+    <w:p>
+      <w:pPr>
+        <w:pStyle w:val="ListParagraph"/>
+        <w:numPr>
+          <w:ilvl w:val="0"/>
+          <w:numId w:val="9"/>
+        </w:numPr>
+        <w:rPr>
+          <w:lang w:val="bg-BG"/>
+        </w:rPr>
+      </w:pPr>
+      <w:hyperlink r:id="rId112" w:history="1">
+        <w:r>
+          <w:rPr>
+            <w:rStyle w:val="Hyperlink"/>
+            <w:lang w:val="bg-BG"/>
+          </w:rPr>
+          <w:t>http://bg.wikipedia.org/wiki/%D0%9D%D0%B5%D1%80%D0%B2%D0%BD%D0%B0_%D1%82%D1%8A%D0%BA%D0%B0%D0%BD</w:t>
+        </w:r>
+      </w:hyperlink>
+    </w:p>
+    <w:p>
+      <w:pPr>
+        <w:pStyle w:val="ListParagraph"/>
+        <w:rPr>
+          <w:lang w:val="bg-BG"/>
+        </w:rPr>
+      </w:pPr>
+    </w:p>
+    <w:p>
+      <w:pPr>
         <w:rPr>
           <w:lang w:val="bg-BG"/>
         </w:rPr>
@@ -10362,8 +10661,8 @@
       </w:pPr>
     </w:p>
     <w:sectPr>
-      <w:headerReference w:type="default" r:id="rId106"/>
-      <w:footerReference w:type="default" r:id="rId107"/>
+      <w:headerReference w:type="default" r:id="rId113"/>
+      <w:footerReference w:type="default" r:id="rId114"/>
       <w:pgSz w:w="11906" w:h="16838"/>
       <w:pgMar w:top="1417" w:right="1417" w:bottom="1417" w:left="1417" w:header="708" w:footer="708" w:gutter="0"/>
       <w:cols w:space="708"/>
@@ -11060,15 +11359,18 @@
   <w:abstractNum w:abstractNumId="5">
     <w:nsid w:val="1DF506E4"/>
     <w:multiLevelType w:val="multilevel"/>
-    <w:tmpl w:val="D4EC0016"/>
+    <w:tmpl w:val="5B16D62A"/>
     <w:lvl w:ilvl="0">
       <w:start w:val="1"/>
-      <w:numFmt w:val="decimal"/>
-      <w:lvlText w:val="%1."/>
+      <w:numFmt w:val="bullet"/>
+      <w:lvlText w:val=""/>
       <w:lvlJc w:val="left"/>
       <w:pPr>
         <w:ind w:left="360" w:hanging="360"/>
       </w:pPr>
+      <w:rPr>
+        <w:rFonts w:ascii="Wingdings" w:hAnsi="Wingdings" w:hint="default"/>
+      </w:rPr>
     </w:lvl>
     <w:lvl w:ilvl="1">
       <w:start w:val="1"/>
@@ -13776,7 +14078,7 @@
 </file>
 
 <file path=customXml/itemProps1.xml><?xml version="1.0" encoding="utf-8"?>
-<ds:datastoreItem xmlns:ds="http://schemas.openxmlformats.org/officeDocument/2006/customXml" ds:itemID="{BA3CC332-8579-4024-986C-25BE2138C4E0}">
+<ds:datastoreItem xmlns:ds="http://schemas.openxmlformats.org/officeDocument/2006/customXml" ds:itemID="{7564E0DC-CB17-4C6D-8705-3A6A5D096C09}">
   <ds:schemaRefs>
     <ds:schemaRef ds:uri="http://schemas.openxmlformats.org/officeDocument/2006/bibliography"/>
   </ds:schemaRefs>

</xml_diff>